<commit_message>
Open Access resource 1.0
</commit_message>
<xml_diff>
--- a/static/course syllabus/ECO1002_Fall2021.docx
+++ b/static/course syllabus/ECO1002_Fall2021.docx
@@ -1050,6 +1050,7 @@
           <w:tcPr>
             <w:cnfStyle w:val="001000000000" w:firstRow="0" w:lastRow="0" w:firstColumn="1" w:lastColumn="0" w:oddVBand="0" w:evenVBand="0" w:oddHBand="0" w:evenHBand="0" w:firstRowFirstColumn="0" w:firstRowLastColumn="0" w:lastRowFirstColumn="0" w:lastRowLastColumn="0"/>
             <w:tcW w:w="3533" w:type="dxa"/>
+            <w:shd w:val="clear" w:color="auto" w:fill="auto"/>
           </w:tcPr>
           <w:p>
             <w:pPr>
@@ -1075,6 +1076,7 @@
         <w:tc>
           <w:tcPr>
             <w:tcW w:w="3533" w:type="dxa"/>
+            <w:shd w:val="clear" w:color="auto" w:fill="auto"/>
           </w:tcPr>
           <w:p>
             <w:pPr>
@@ -1101,6 +1103,7 @@
         <w:tc>
           <w:tcPr>
             <w:tcW w:w="3533" w:type="dxa"/>
+            <w:shd w:val="clear" w:color="auto" w:fill="auto"/>
           </w:tcPr>
           <w:p>
             <w:pPr>
@@ -1134,7 +1137,7 @@
             <w:cnfStyle w:val="001000000000" w:firstRow="0" w:lastRow="0" w:firstColumn="1" w:lastColumn="0" w:oddVBand="0" w:evenVBand="0" w:oddHBand="0" w:evenHBand="0" w:firstRowFirstColumn="0" w:firstRowLastColumn="0" w:lastRowFirstColumn="0" w:lastRowLastColumn="0"/>
             <w:tcW w:w="3533" w:type="dxa"/>
             <w:vMerge w:val="restart"/>
-            <w:shd w:val="clear" w:color="auto" w:fill="FFFF00"/>
+            <w:shd w:val="clear" w:color="auto" w:fill="auto"/>
           </w:tcPr>
           <w:p>
             <w:pPr>
@@ -1146,7 +1149,6 @@
                 <w:color w:val="auto"/>
                 <w:sz w:val="24"/>
                 <w:szCs w:val="24"/>
-                <w:highlight w:val="yellow"/>
               </w:rPr>
             </w:pPr>
             <w:r>
@@ -1157,7 +1159,6 @@
                 <w:color w:val="auto"/>
                 <w:sz w:val="24"/>
                 <w:szCs w:val="24"/>
-                <w:highlight w:val="yellow"/>
               </w:rPr>
               <w:t>Part 1</w:t>
             </w:r>
@@ -1166,7 +1167,7 @@
         <w:tc>
           <w:tcPr>
             <w:tcW w:w="3533" w:type="dxa"/>
-            <w:shd w:val="clear" w:color="auto" w:fill="FFFF00"/>
+            <w:shd w:val="clear" w:color="auto" w:fill="auto"/>
           </w:tcPr>
           <w:p>
             <w:pPr>
@@ -1177,7 +1178,6 @@
                 <w:color w:val="auto"/>
                 <w:sz w:val="24"/>
                 <w:szCs w:val="24"/>
-                <w:highlight w:val="yellow"/>
               </w:rPr>
             </w:pPr>
             <w:r>
@@ -1186,7 +1186,6 @@
                 <w:color w:val="auto"/>
                 <w:sz w:val="24"/>
                 <w:szCs w:val="24"/>
-                <w:highlight w:val="yellow"/>
               </w:rPr>
               <w:t>Topic 1</w:t>
             </w:r>
@@ -1195,7 +1194,7 @@
         <w:tc>
           <w:tcPr>
             <w:tcW w:w="3533" w:type="dxa"/>
-            <w:shd w:val="clear" w:color="auto" w:fill="FFFF00"/>
+            <w:shd w:val="clear" w:color="auto" w:fill="auto"/>
           </w:tcPr>
           <w:p>
             <w:pPr>
@@ -1206,7 +1205,6 @@
                 <w:color w:val="auto"/>
                 <w:sz w:val="24"/>
                 <w:szCs w:val="24"/>
-                <w:highlight w:val="yellow"/>
               </w:rPr>
             </w:pPr>
             <w:r>
@@ -1215,7 +1213,6 @@
                 <w:color w:val="auto"/>
                 <w:sz w:val="24"/>
                 <w:szCs w:val="24"/>
-                <w:highlight w:val="yellow"/>
               </w:rPr>
               <w:t>Introduction</w:t>
             </w:r>
@@ -1231,7 +1228,7 @@
             <w:cnfStyle w:val="001000000000" w:firstRow="0" w:lastRow="0" w:firstColumn="1" w:lastColumn="0" w:oddVBand="0" w:evenVBand="0" w:oddHBand="0" w:evenHBand="0" w:firstRowFirstColumn="0" w:firstRowLastColumn="0" w:lastRowFirstColumn="0" w:lastRowLastColumn="0"/>
             <w:tcW w:w="3533" w:type="dxa"/>
             <w:vMerge/>
-            <w:shd w:val="clear" w:color="auto" w:fill="FFFF00"/>
+            <w:shd w:val="clear" w:color="auto" w:fill="auto"/>
           </w:tcPr>
           <w:p>
             <w:pPr>
@@ -1243,7 +1240,6 @@
                 <w:color w:val="auto"/>
                 <w:sz w:val="24"/>
                 <w:szCs w:val="24"/>
-                <w:highlight w:val="yellow"/>
               </w:rPr>
             </w:pPr>
           </w:p>
@@ -1251,7 +1247,7 @@
         <w:tc>
           <w:tcPr>
             <w:tcW w:w="3533" w:type="dxa"/>
-            <w:shd w:val="clear" w:color="auto" w:fill="FFFF00"/>
+            <w:shd w:val="clear" w:color="auto" w:fill="auto"/>
           </w:tcPr>
           <w:p>
             <w:pPr>
@@ -1262,7 +1258,6 @@
                 <w:color w:val="auto"/>
                 <w:sz w:val="24"/>
                 <w:szCs w:val="24"/>
-                <w:highlight w:val="yellow"/>
               </w:rPr>
             </w:pPr>
             <w:r>
@@ -1271,7 +1266,6 @@
                 <w:color w:val="auto"/>
                 <w:sz w:val="24"/>
                 <w:szCs w:val="24"/>
-                <w:highlight w:val="yellow"/>
               </w:rPr>
               <w:t>Topic 2</w:t>
             </w:r>
@@ -1283,7 +1277,6 @@
                 <w:rFonts w:ascii="Baskerville Old Face" w:hAnsi="Baskerville Old Face"/>
                 <w:sz w:val="24"/>
                 <w:szCs w:val="24"/>
-                <w:highlight w:val="yellow"/>
               </w:rPr>
             </w:pPr>
           </w:p>
@@ -1291,7 +1284,7 @@
         <w:tc>
           <w:tcPr>
             <w:tcW w:w="3533" w:type="dxa"/>
-            <w:shd w:val="clear" w:color="auto" w:fill="FFFF00"/>
+            <w:shd w:val="clear" w:color="auto" w:fill="auto"/>
           </w:tcPr>
           <w:p>
             <w:pPr>
@@ -1302,7 +1295,6 @@
                 <w:color w:val="auto"/>
                 <w:sz w:val="24"/>
                 <w:szCs w:val="24"/>
-                <w:highlight w:val="yellow"/>
               </w:rPr>
             </w:pPr>
             <w:r>
@@ -1311,7 +1303,6 @@
                 <w:color w:val="auto"/>
                 <w:sz w:val="24"/>
                 <w:szCs w:val="24"/>
-                <w:highlight w:val="yellow"/>
               </w:rPr>
               <w:t>National Income Accounting</w:t>
             </w:r>
@@ -1327,7 +1318,7 @@
             <w:cnfStyle w:val="001000000000" w:firstRow="0" w:lastRow="0" w:firstColumn="1" w:lastColumn="0" w:oddVBand="0" w:evenVBand="0" w:oddHBand="0" w:evenHBand="0" w:firstRowFirstColumn="0" w:firstRowLastColumn="0" w:lastRowFirstColumn="0" w:lastRowLastColumn="0"/>
             <w:tcW w:w="3533" w:type="dxa"/>
             <w:vMerge/>
-            <w:shd w:val="clear" w:color="auto" w:fill="FFFF00"/>
+            <w:shd w:val="clear" w:color="auto" w:fill="auto"/>
           </w:tcPr>
           <w:p>
             <w:pPr>
@@ -1339,7 +1330,6 @@
                 <w:color w:val="auto"/>
                 <w:sz w:val="24"/>
                 <w:szCs w:val="24"/>
-                <w:highlight w:val="yellow"/>
               </w:rPr>
             </w:pPr>
           </w:p>
@@ -1347,7 +1337,7 @@
         <w:tc>
           <w:tcPr>
             <w:tcW w:w="3533" w:type="dxa"/>
-            <w:shd w:val="clear" w:color="auto" w:fill="FFFF00"/>
+            <w:shd w:val="clear" w:color="auto" w:fill="auto"/>
           </w:tcPr>
           <w:p>
             <w:pPr>
@@ -1358,7 +1348,6 @@
                 <w:color w:val="auto"/>
                 <w:sz w:val="24"/>
                 <w:szCs w:val="24"/>
-                <w:highlight w:val="yellow"/>
               </w:rPr>
             </w:pPr>
             <w:r>
@@ -1367,7 +1356,6 @@
                 <w:color w:val="auto"/>
                 <w:sz w:val="24"/>
                 <w:szCs w:val="24"/>
-                <w:highlight w:val="yellow"/>
               </w:rPr>
               <w:t>Topic 3</w:t>
             </w:r>
@@ -1376,7 +1364,7 @@
         <w:tc>
           <w:tcPr>
             <w:tcW w:w="3533" w:type="dxa"/>
-            <w:shd w:val="clear" w:color="auto" w:fill="FFFF00"/>
+            <w:shd w:val="clear" w:color="auto" w:fill="auto"/>
           </w:tcPr>
           <w:p>
             <w:pPr>
@@ -1387,7 +1375,6 @@
                 <w:color w:val="auto"/>
                 <w:sz w:val="24"/>
                 <w:szCs w:val="24"/>
-                <w:highlight w:val="yellow"/>
               </w:rPr>
             </w:pPr>
             <w:r>
@@ -1396,7 +1383,6 @@
                 <w:color w:val="auto"/>
                 <w:sz w:val="24"/>
                 <w:szCs w:val="24"/>
-                <w:highlight w:val="yellow"/>
               </w:rPr>
               <w:t xml:space="preserve">Cost of Living </w:t>
             </w:r>
@@ -1412,6 +1398,7 @@
             <w:cnfStyle w:val="001000000000" w:firstRow="0" w:lastRow="0" w:firstColumn="1" w:lastColumn="0" w:oddVBand="0" w:evenVBand="0" w:oddHBand="0" w:evenHBand="0" w:firstRowFirstColumn="0" w:firstRowLastColumn="0" w:lastRowFirstColumn="0" w:lastRowLastColumn="0"/>
             <w:tcW w:w="3533" w:type="dxa"/>
             <w:vMerge w:val="restart"/>
+            <w:shd w:val="clear" w:color="auto" w:fill="auto"/>
           </w:tcPr>
           <w:p>
             <w:pPr>
@@ -1440,6 +1427,7 @@
         <w:tc>
           <w:tcPr>
             <w:tcW w:w="3533" w:type="dxa"/>
+            <w:shd w:val="clear" w:color="auto" w:fill="auto"/>
           </w:tcPr>
           <w:p>
             <w:pPr>
@@ -1459,22 +1447,14 @@
                 <w:sz w:val="24"/>
                 <w:szCs w:val="24"/>
               </w:rPr>
-              <w:t>Topic</w:t>
-            </w:r>
-            <w:r>
-              <w:rPr>
-                <w:rFonts w:ascii="Baskerville Old Face" w:hAnsi="Baskerville Old Face"/>
-                <w:color w:val="auto"/>
-                <w:sz w:val="24"/>
-                <w:szCs w:val="24"/>
-              </w:rPr>
-              <w:t xml:space="preserve"> 4</w:t>
+              <w:t>Topic 4</w:t>
             </w:r>
           </w:p>
         </w:tc>
         <w:tc>
           <w:tcPr>
             <w:tcW w:w="3533" w:type="dxa"/>
+            <w:shd w:val="clear" w:color="auto" w:fill="auto"/>
           </w:tcPr>
           <w:p>
             <w:pPr>
@@ -1508,6 +1488,7 @@
             <w:cnfStyle w:val="001000000000" w:firstRow="0" w:lastRow="0" w:firstColumn="1" w:lastColumn="0" w:oddVBand="0" w:evenVBand="0" w:oddHBand="0" w:evenHBand="0" w:firstRowFirstColumn="0" w:firstRowLastColumn="0" w:lastRowFirstColumn="0" w:lastRowLastColumn="0"/>
             <w:tcW w:w="3533" w:type="dxa"/>
             <w:vMerge/>
+            <w:shd w:val="clear" w:color="auto" w:fill="auto"/>
           </w:tcPr>
           <w:p>
             <w:pPr>
@@ -1526,6 +1507,7 @@
         <w:tc>
           <w:tcPr>
             <w:tcW w:w="3533" w:type="dxa"/>
+            <w:shd w:val="clear" w:color="auto" w:fill="auto"/>
           </w:tcPr>
           <w:p>
             <w:pPr>
@@ -1545,22 +1527,14 @@
                 <w:sz w:val="24"/>
                 <w:szCs w:val="24"/>
               </w:rPr>
-              <w:t>Topic</w:t>
-            </w:r>
-            <w:r>
-              <w:rPr>
-                <w:rFonts w:ascii="Baskerville Old Face" w:hAnsi="Baskerville Old Face"/>
-                <w:color w:val="auto"/>
-                <w:sz w:val="24"/>
-                <w:szCs w:val="24"/>
-              </w:rPr>
-              <w:t xml:space="preserve"> 5</w:t>
+              <w:t>Topic 5</w:t>
             </w:r>
           </w:p>
         </w:tc>
         <w:tc>
           <w:tcPr>
             <w:tcW w:w="3533" w:type="dxa"/>
+            <w:shd w:val="clear" w:color="auto" w:fill="auto"/>
           </w:tcPr>
           <w:p>
             <w:pPr>
@@ -1594,6 +1568,7 @@
             <w:cnfStyle w:val="001000000000" w:firstRow="0" w:lastRow="0" w:firstColumn="1" w:lastColumn="0" w:oddVBand="0" w:evenVBand="0" w:oddHBand="0" w:evenHBand="0" w:firstRowFirstColumn="0" w:firstRowLastColumn="0" w:lastRowFirstColumn="0" w:lastRowLastColumn="0"/>
             <w:tcW w:w="3533" w:type="dxa"/>
             <w:vMerge/>
+            <w:shd w:val="clear" w:color="auto" w:fill="auto"/>
           </w:tcPr>
           <w:p>
             <w:pPr>
@@ -1611,6 +1586,7 @@
         <w:tc>
           <w:tcPr>
             <w:tcW w:w="3533" w:type="dxa"/>
+            <w:shd w:val="clear" w:color="auto" w:fill="auto"/>
           </w:tcPr>
           <w:p>
             <w:pPr>
@@ -1637,6 +1613,7 @@
         <w:tc>
           <w:tcPr>
             <w:tcW w:w="3533" w:type="dxa"/>
+            <w:shd w:val="clear" w:color="auto" w:fill="auto"/>
           </w:tcPr>
           <w:p>
             <w:pPr>
@@ -1670,6 +1647,7 @@
             <w:cnfStyle w:val="001000000000" w:firstRow="0" w:lastRow="0" w:firstColumn="1" w:lastColumn="0" w:oddVBand="0" w:evenVBand="0" w:oddHBand="0" w:evenHBand="0" w:firstRowFirstColumn="0" w:firstRowLastColumn="0" w:lastRowFirstColumn="0" w:lastRowLastColumn="0"/>
             <w:tcW w:w="3533" w:type="dxa"/>
             <w:vMerge/>
+            <w:shd w:val="clear" w:color="auto" w:fill="auto"/>
           </w:tcPr>
           <w:p>
             <w:pPr>
@@ -1688,6 +1666,7 @@
         <w:tc>
           <w:tcPr>
             <w:tcW w:w="3533" w:type="dxa"/>
+            <w:shd w:val="clear" w:color="auto" w:fill="auto"/>
           </w:tcPr>
           <w:p>
             <w:pPr>
@@ -1707,31 +1686,14 @@
                 <w:sz w:val="24"/>
                 <w:szCs w:val="24"/>
               </w:rPr>
-              <w:t>Topic</w:t>
-            </w:r>
-            <w:r>
-              <w:rPr>
-                <w:rFonts w:ascii="Baskerville Old Face" w:hAnsi="Baskerville Old Face"/>
-                <w:color w:val="auto"/>
-                <w:sz w:val="24"/>
-                <w:szCs w:val="24"/>
-              </w:rPr>
-              <w:t xml:space="preserve"> </w:t>
-            </w:r>
-            <w:r>
-              <w:rPr>
-                <w:rFonts w:ascii="Baskerville Old Face" w:hAnsi="Baskerville Old Face"/>
-                <w:color w:val="auto"/>
-                <w:sz w:val="24"/>
-                <w:szCs w:val="24"/>
-              </w:rPr>
-              <w:t>7</w:t>
+              <w:t>Topic 7</w:t>
             </w:r>
           </w:p>
         </w:tc>
         <w:tc>
           <w:tcPr>
             <w:tcW w:w="3533" w:type="dxa"/>
+            <w:shd w:val="clear" w:color="auto" w:fill="auto"/>
           </w:tcPr>
           <w:p>
             <w:pPr>
@@ -1765,6 +1727,7 @@
             <w:cnfStyle w:val="001000000000" w:firstRow="0" w:lastRow="0" w:firstColumn="1" w:lastColumn="0" w:oddVBand="0" w:evenVBand="0" w:oddHBand="0" w:evenHBand="0" w:firstRowFirstColumn="0" w:firstRowLastColumn="0" w:lastRowFirstColumn="0" w:lastRowLastColumn="0"/>
             <w:tcW w:w="3533" w:type="dxa"/>
             <w:vMerge w:val="restart"/>
+            <w:shd w:val="clear" w:color="auto" w:fill="auto"/>
           </w:tcPr>
           <w:p>
             <w:pPr>
@@ -1806,6 +1769,7 @@
         <w:tc>
           <w:tcPr>
             <w:tcW w:w="3533" w:type="dxa"/>
+            <w:shd w:val="clear" w:color="auto" w:fill="auto"/>
           </w:tcPr>
           <w:p>
             <w:pPr>
@@ -1825,31 +1789,14 @@
                 <w:sz w:val="24"/>
                 <w:szCs w:val="24"/>
               </w:rPr>
-              <w:t>Topic</w:t>
-            </w:r>
-            <w:r>
-              <w:rPr>
-                <w:rFonts w:ascii="Baskerville Old Face" w:hAnsi="Baskerville Old Face"/>
-                <w:color w:val="auto"/>
-                <w:sz w:val="24"/>
-                <w:szCs w:val="24"/>
-              </w:rPr>
-              <w:t xml:space="preserve"> </w:t>
-            </w:r>
-            <w:r>
-              <w:rPr>
-                <w:rFonts w:ascii="Baskerville Old Face" w:hAnsi="Baskerville Old Face"/>
-                <w:color w:val="auto"/>
-                <w:sz w:val="24"/>
-                <w:szCs w:val="24"/>
-              </w:rPr>
-              <w:t>8</w:t>
+              <w:t>Topic 8</w:t>
             </w:r>
           </w:p>
         </w:tc>
         <w:tc>
           <w:tcPr>
             <w:tcW w:w="3533" w:type="dxa"/>
+            <w:shd w:val="clear" w:color="auto" w:fill="auto"/>
           </w:tcPr>
           <w:p>
             <w:pPr>
@@ -1883,6 +1830,7 @@
             <w:cnfStyle w:val="001000000000" w:firstRow="0" w:lastRow="0" w:firstColumn="1" w:lastColumn="0" w:oddVBand="0" w:evenVBand="0" w:oddHBand="0" w:evenHBand="0" w:firstRowFirstColumn="0" w:firstRowLastColumn="0" w:lastRowFirstColumn="0" w:lastRowLastColumn="0"/>
             <w:tcW w:w="3533" w:type="dxa"/>
             <w:vMerge/>
+            <w:shd w:val="clear" w:color="auto" w:fill="auto"/>
           </w:tcPr>
           <w:p>
             <w:pPr>
@@ -1901,6 +1849,7 @@
         <w:tc>
           <w:tcPr>
             <w:tcW w:w="3533" w:type="dxa"/>
+            <w:shd w:val="clear" w:color="auto" w:fill="auto"/>
           </w:tcPr>
           <w:p>
             <w:pPr>
@@ -1927,6 +1876,7 @@
         <w:tc>
           <w:tcPr>
             <w:tcW w:w="3533" w:type="dxa"/>
+            <w:shd w:val="clear" w:color="auto" w:fill="auto"/>
           </w:tcPr>
           <w:p>
             <w:pPr>
@@ -1960,6 +1910,7 @@
             <w:cnfStyle w:val="001000000000" w:firstRow="0" w:lastRow="0" w:firstColumn="1" w:lastColumn="0" w:oddVBand="0" w:evenVBand="0" w:oddHBand="0" w:evenHBand="0" w:firstRowFirstColumn="0" w:firstRowLastColumn="0" w:lastRowFirstColumn="0" w:lastRowLastColumn="0"/>
             <w:tcW w:w="3533" w:type="dxa"/>
             <w:vMerge/>
+            <w:shd w:val="clear" w:color="auto" w:fill="auto"/>
           </w:tcPr>
           <w:p>
             <w:pPr>
@@ -1978,6 +1929,7 @@
         <w:tc>
           <w:tcPr>
             <w:tcW w:w="3533" w:type="dxa"/>
+            <w:shd w:val="clear" w:color="auto" w:fill="auto"/>
           </w:tcPr>
           <w:p>
             <w:pPr>
@@ -1997,31 +1949,14 @@
                 <w:sz w:val="24"/>
                 <w:szCs w:val="24"/>
               </w:rPr>
-              <w:t>Topic</w:t>
-            </w:r>
-            <w:r>
-              <w:rPr>
-                <w:rFonts w:ascii="Baskerville Old Face" w:hAnsi="Baskerville Old Face"/>
-                <w:color w:val="auto"/>
-                <w:sz w:val="24"/>
-                <w:szCs w:val="24"/>
-              </w:rPr>
-              <w:t xml:space="preserve"> </w:t>
-            </w:r>
-            <w:r>
-              <w:rPr>
-                <w:rFonts w:ascii="Baskerville Old Face" w:hAnsi="Baskerville Old Face"/>
-                <w:color w:val="auto"/>
-                <w:sz w:val="24"/>
-                <w:szCs w:val="24"/>
-              </w:rPr>
-              <w:t>10</w:t>
+              <w:t>Topic 10</w:t>
             </w:r>
           </w:p>
         </w:tc>
         <w:tc>
           <w:tcPr>
             <w:tcW w:w="3533" w:type="dxa"/>
+            <w:shd w:val="clear" w:color="auto" w:fill="auto"/>
           </w:tcPr>
           <w:p>
             <w:pPr>
@@ -32669,6 +32604,7 @@
   <w:rsids>
     <w:rsidRoot w:val="00B960D1"/>
     <w:rsid w:val="00010696"/>
+    <w:rsid w:val="00057870"/>
     <w:rsid w:val="000D5166"/>
     <w:rsid w:val="001A04B9"/>
     <w:rsid w:val="00243B57"/>

</xml_diff>